<commit_message>
doc: update daily standup meeting 32 notes
</commit_message>
<xml_diff>
--- a/Documents/Meeting Minutes/daily_standup_meeting_32.docx
+++ b/Documents/Meeting Minutes/daily_standup_meeting_32.docx
@@ -595,7 +595,6 @@
         <w:rPr>
           <w:rFonts w:ascii="Calibri" w:eastAsia="Calibri" w:hAnsi="Calibri" w:cs="Calibri"/>
           <w:color w:val="000000" w:themeColor="text1"/>
-          <w:highlight w:val="green"/>
           <w:lang w:val="en-GB"/>
         </w:rPr>
         <w:t>YES</w:t>
@@ -606,14 +605,7 @@
           <w:color w:val="000000" w:themeColor="text1"/>
           <w:lang w:val="en-GB"/>
         </w:rPr>
-        <w:t>/NO  </w:t>
-      </w:r>
-      <w:r>
-        <w:rPr>
-          <w:rFonts w:ascii="Calibri" w:eastAsia="Calibri" w:hAnsi="Calibri" w:cs="Calibri"/>
-          <w:color w:val="000000" w:themeColor="text1"/>
-        </w:rPr>
-        <w:t> </w:t>
+        <w:t>/NO</w:t>
       </w:r>
     </w:p>
     <w:p>
@@ -1118,7 +1110,28 @@
           <w:rFonts w:ascii="Calibri" w:eastAsia="Calibri" w:hAnsi="Calibri" w:cs="Calibri"/>
           <w:color w:val="000000" w:themeColor="text1"/>
         </w:rPr>
-        <w:t xml:space="preserve">Research on time analysis &amp; pseudocode </w:t>
+        <w:t>Research</w:t>
+      </w:r>
+      <w:r>
+        <w:rPr>
+          <w:rFonts w:ascii="Calibri" w:eastAsia="Calibri" w:hAnsi="Calibri" w:cs="Calibri"/>
+          <w:color w:val="000000" w:themeColor="text1"/>
+        </w:rPr>
+        <w:t>ed</w:t>
+      </w:r>
+      <w:r>
+        <w:rPr>
+          <w:rFonts w:ascii="Calibri" w:eastAsia="Calibri" w:hAnsi="Calibri" w:cs="Calibri"/>
+          <w:color w:val="000000" w:themeColor="text1"/>
+        </w:rPr>
+        <w:t xml:space="preserve"> on time analysis &amp; pseudocode </w:t>
+      </w:r>
+      <w:r>
+        <w:rPr>
+          <w:rFonts w:ascii="Calibri" w:eastAsia="Calibri" w:hAnsi="Calibri" w:cs="Calibri"/>
+          <w:color w:val="000000" w:themeColor="text1"/>
+        </w:rPr>
+        <w:t>then worked on report</w:t>
       </w:r>
     </w:p>
     <w:p>
@@ -1342,15 +1355,13 @@
         </w:rPr>
         <w:t xml:space="preserve"> </w:t>
       </w:r>
-      <w:proofErr w:type="spellStart"/>
-      <w:r>
-        <w:rPr>
-          <w:rFonts w:ascii="Calibri" w:eastAsia="Calibri" w:hAnsi="Calibri" w:cs="Calibri"/>
-          <w:color w:val="000000" w:themeColor="text1"/>
-        </w:rPr>
-        <w:t>gui</w:t>
-      </w:r>
-      <w:proofErr w:type="spellEnd"/>
+      <w:r>
+        <w:rPr>
+          <w:rFonts w:ascii="Calibri" w:eastAsia="Calibri" w:hAnsi="Calibri" w:cs="Calibri"/>
+          <w:color w:val="000000" w:themeColor="text1"/>
+        </w:rPr>
+        <w:t>UI</w:t>
+      </w:r>
       <w:r>
         <w:rPr>
           <w:rFonts w:ascii="Calibri" w:eastAsia="Calibri" w:hAnsi="Calibri" w:cs="Calibri"/>
@@ -1673,52 +1684,6 @@
     </w:p>
     <w:p>
       <w:pPr>
-        <w:rPr>
-          <w:rFonts w:ascii="Calibri" w:eastAsia="Calibri" w:hAnsi="Calibri" w:cs="Calibri"/>
-          <w:color w:val="000000" w:themeColor="text1"/>
-        </w:rPr>
-      </w:pPr>
-      <w:r>
-        <w:rPr>
-          <w:rFonts w:ascii="Calibri" w:eastAsia="Calibri" w:hAnsi="Calibri" w:cs="Calibri"/>
-          <w:color w:val="000000" w:themeColor="text1"/>
-          <w:lang w:val="en-GB"/>
-        </w:rPr>
-        <w:t> </w:t>
-      </w:r>
-      <w:r>
-        <w:rPr>
-          <w:rFonts w:ascii="Calibri" w:eastAsia="Calibri" w:hAnsi="Calibri" w:cs="Calibri"/>
-          <w:color w:val="000000" w:themeColor="text1"/>
-        </w:rPr>
-        <w:t> </w:t>
-      </w:r>
-    </w:p>
-    <w:p>
-      <w:pPr>
-        <w:rPr>
-          <w:rFonts w:ascii="Calibri" w:eastAsia="Calibri" w:hAnsi="Calibri" w:cs="Calibri"/>
-          <w:color w:val="000000" w:themeColor="text1"/>
-        </w:rPr>
-      </w:pPr>
-      <w:r>
-        <w:rPr>
-          <w:rFonts w:ascii="Calibri" w:eastAsia="Calibri" w:hAnsi="Calibri" w:cs="Calibri"/>
-          <w:color w:val="000000" w:themeColor="text1"/>
-          <w:lang w:val="en-GB"/>
-        </w:rPr>
-        <w:t> </w:t>
-      </w:r>
-      <w:r>
-        <w:rPr>
-          <w:rFonts w:ascii="Calibri" w:eastAsia="Calibri" w:hAnsi="Calibri" w:cs="Calibri"/>
-          <w:color w:val="000000" w:themeColor="text1"/>
-        </w:rPr>
-        <w:t> </w:t>
-      </w:r>
-    </w:p>
-    <w:p>
-      <w:pPr>
         <w:pStyle w:val="ListParagraph"/>
         <w:numPr>
           <w:ilvl w:val="0"/>
@@ -1784,52 +1749,6 @@
     </w:p>
     <w:p>
       <w:pPr>
-        <w:rPr>
-          <w:rFonts w:ascii="Calibri" w:eastAsia="Calibri" w:hAnsi="Calibri" w:cs="Calibri"/>
-          <w:color w:val="000000" w:themeColor="text1"/>
-        </w:rPr>
-      </w:pPr>
-      <w:r>
-        <w:rPr>
-          <w:rFonts w:ascii="Calibri" w:eastAsia="Calibri" w:hAnsi="Calibri" w:cs="Calibri"/>
-          <w:color w:val="000000" w:themeColor="text1"/>
-          <w:lang w:val="en-GB"/>
-        </w:rPr>
-        <w:t> </w:t>
-      </w:r>
-      <w:r>
-        <w:rPr>
-          <w:rFonts w:ascii="Calibri" w:eastAsia="Calibri" w:hAnsi="Calibri" w:cs="Calibri"/>
-          <w:color w:val="000000" w:themeColor="text1"/>
-        </w:rPr>
-        <w:t> </w:t>
-      </w:r>
-    </w:p>
-    <w:p>
-      <w:pPr>
-        <w:rPr>
-          <w:rFonts w:ascii="Calibri" w:eastAsia="Calibri" w:hAnsi="Calibri" w:cs="Calibri"/>
-          <w:color w:val="000000" w:themeColor="text1"/>
-        </w:rPr>
-      </w:pPr>
-      <w:r>
-        <w:rPr>
-          <w:rFonts w:ascii="Calibri" w:eastAsia="Calibri" w:hAnsi="Calibri" w:cs="Calibri"/>
-          <w:color w:val="000000" w:themeColor="text1"/>
-          <w:lang w:val="en-GB"/>
-        </w:rPr>
-        <w:t> </w:t>
-      </w:r>
-      <w:r>
-        <w:rPr>
-          <w:rFonts w:ascii="Calibri" w:eastAsia="Calibri" w:hAnsi="Calibri" w:cs="Calibri"/>
-          <w:color w:val="000000" w:themeColor="text1"/>
-        </w:rPr>
-        <w:t> </w:t>
-      </w:r>
-    </w:p>
-    <w:p>
-      <w:pPr>
         <w:pStyle w:val="ListParagraph"/>
         <w:numPr>
           <w:ilvl w:val="0"/>
@@ -1935,30 +1854,6 @@
       <w:r>
         <w:rPr>
           <w:rFonts w:ascii="Calibri" w:eastAsia="Calibri" w:hAnsi="Calibri" w:cs="Calibri"/>
-          <w:color w:val="000000" w:themeColor="text1"/>
-          <w:lang w:val="en-GB"/>
-        </w:rPr>
-        <w:lastRenderedPageBreak/>
-        <w:t> </w:t>
-      </w:r>
-      <w:r>
-        <w:rPr>
-          <w:rFonts w:ascii="Calibri" w:eastAsia="Calibri" w:hAnsi="Calibri" w:cs="Calibri"/>
-          <w:color w:val="000000" w:themeColor="text1"/>
-        </w:rPr>
-        <w:t> </w:t>
-      </w:r>
-    </w:p>
-    <w:p>
-      <w:pPr>
-        <w:rPr>
-          <w:rFonts w:ascii="Calibri" w:eastAsia="Calibri" w:hAnsi="Calibri" w:cs="Calibri"/>
-          <w:color w:val="000000" w:themeColor="text1"/>
-        </w:rPr>
-      </w:pPr>
-      <w:r>
-        <w:rPr>
-          <w:rFonts w:ascii="Calibri" w:eastAsia="Calibri" w:hAnsi="Calibri" w:cs="Calibri"/>
           <w:b/>
           <w:bCs/>
           <w:color w:val="000000" w:themeColor="text1"/>
@@ -2070,6 +1965,7 @@
           <w:color w:val="000000" w:themeColor="text1"/>
           <w:lang w:val="en-GB"/>
         </w:rPr>
+        <w:lastRenderedPageBreak/>
         <w:t> </w:t>
       </w:r>
       <w:r>

</xml_diff>